<commit_message>
Setup graphics folder for visuals
</commit_message>
<xml_diff>
--- a/points formula.docx
+++ b/points formula.docx
@@ -173,7 +173,7 @@
           <w:sz w:val="28"/>
           <w:szCs w:val="28"/>
         </w:rPr>
-        <w:t xml:space="preserve"> 2</w:t>
+        <w:t xml:space="preserve"> 1</w:t>
       </w:r>
       <w:r>
         <w:rPr>
@@ -187,7 +187,21 @@
           <w:sz w:val="28"/>
           <w:szCs w:val="28"/>
         </w:rPr>
-        <w:t>1.5</w:t>
+        <w:t>0</w:t>
+      </w:r>
+      <w:r>
+        <w:rPr>
+          <w:sz w:val="28"/>
+          <w:szCs w:val="28"/>
+        </w:rPr>
+        <w:t>.</w:t>
+      </w:r>
+      <w:r>
+        <w:rPr>
+          <w:sz w:val="28"/>
+          <w:szCs w:val="28"/>
+        </w:rPr>
+        <w:t>8</w:t>
       </w:r>
       <w:r>
         <w:rPr>
@@ -201,6 +215,246 @@
           <w:sz w:val="28"/>
           <w:szCs w:val="28"/>
         </w:rPr>
+        <w:t>0.6</w:t>
+      </w:r>
+      <w:r>
+        <w:rPr>
+          <w:sz w:val="28"/>
+          <w:szCs w:val="28"/>
+        </w:rPr>
+        <w:t xml:space="preserve">, 3V – </w:t>
+      </w:r>
+      <w:r>
+        <w:rPr>
+          <w:sz w:val="28"/>
+          <w:szCs w:val="28"/>
+        </w:rPr>
+        <w:t>0.5</w:t>
+      </w:r>
+      <w:r>
+        <w:rPr>
+          <w:sz w:val="28"/>
+          <w:szCs w:val="28"/>
+        </w:rPr>
+        <w:t>, 1F – 0.</w:t>
+      </w:r>
+      <w:r>
+        <w:rPr>
+          <w:sz w:val="28"/>
+          <w:szCs w:val="28"/>
+        </w:rPr>
+        <w:t>5</w:t>
+      </w:r>
+      <w:bookmarkStart w:id="0" w:name="_GoBack"/>
+      <w:bookmarkEnd w:id="0"/>
+      <w:r>
+        <w:rPr>
+          <w:sz w:val="28"/>
+          <w:szCs w:val="28"/>
+        </w:rPr>
+        <w:t>)</w:t>
+      </w:r>
+    </w:p>
+    <w:p>
+      <w:pPr>
+        <w:rPr>
+          <w:sz w:val="28"/>
+          <w:szCs w:val="28"/>
+        </w:rPr>
+      </w:pPr>
+      <w:r>
+        <w:rPr>
+          <w:sz w:val="28"/>
+          <w:szCs w:val="28"/>
+        </w:rPr>
+        <w:t>WWA = Weather-Weight Adjustment (Formula yet to be derived)</w:t>
+      </w:r>
+    </w:p>
+    <w:p>
+      <w:pPr>
+        <w:rPr>
+          <w:sz w:val="28"/>
+          <w:szCs w:val="28"/>
+        </w:rPr>
+      </w:pPr>
+    </w:p>
+    <w:p>
+      <w:pPr>
+        <w:rPr>
+          <w:sz w:val="28"/>
+          <w:szCs w:val="28"/>
+        </w:rPr>
+      </w:pPr>
+      <w:r>
+        <w:rPr>
+          <w:sz w:val="28"/>
+          <w:szCs w:val="28"/>
+        </w:rPr>
+        <w:t>If not U:</w:t>
+      </w:r>
+    </w:p>
+    <w:p>
+      <w:pPr>
+        <w:rPr>
+          <w:sz w:val="28"/>
+          <w:szCs w:val="28"/>
+        </w:rPr>
+      </w:pPr>
+      <w:r>
+        <w:rPr>
+          <w:sz w:val="28"/>
+          <w:szCs w:val="28"/>
+        </w:rPr>
+        <w:t xml:space="preserve">points earned </w:t>
+      </w:r>
+      <w:r>
+        <w:rPr>
+          <w:sz w:val="28"/>
+          <w:szCs w:val="28"/>
+        </w:rPr>
+        <w:t xml:space="preserve">winner </w:t>
+      </w:r>
+      <w:r>
+        <w:rPr>
+          <w:sz w:val="28"/>
+          <w:szCs w:val="28"/>
+        </w:rPr>
+        <w:t>=</w:t>
+      </w:r>
+      <w:r>
+        <w:rPr>
+          <w:sz w:val="28"/>
+          <w:szCs w:val="28"/>
+        </w:rPr>
+        <w:t xml:space="preserve"> </w:t>
+      </w:r>
+      <w:r>
+        <w:rPr>
+          <w:sz w:val="28"/>
+          <w:szCs w:val="28"/>
+        </w:rPr>
+        <w:t>(</w:t>
+      </w:r>
+      <w:r>
+        <w:rPr>
+          <w:sz w:val="28"/>
+          <w:szCs w:val="28"/>
+        </w:rPr>
+        <w:t>MOV</w:t>
+      </w:r>
+      <w:r>
+        <w:rPr>
+          <w:sz w:val="28"/>
+          <w:szCs w:val="28"/>
+        </w:rPr>
+        <w:t xml:space="preserve"> - </w:t>
+      </w:r>
+      <w:r>
+        <w:rPr>
+          <w:sz w:val="28"/>
+          <w:szCs w:val="28"/>
+        </w:rPr>
+        <w:t>ΔCMax + 10)</w:t>
+      </w:r>
+      <w:r>
+        <w:rPr>
+          <w:sz w:val="28"/>
+          <w:szCs w:val="28"/>
+        </w:rPr>
+        <w:t>*BV</w:t>
+      </w:r>
+    </w:p>
+    <w:p>
+      <w:pPr>
+        <w:rPr>
+          <w:sz w:val="28"/>
+          <w:szCs w:val="28"/>
+        </w:rPr>
+      </w:pPr>
+      <w:r>
+        <w:rPr>
+          <w:sz w:val="28"/>
+          <w:szCs w:val="28"/>
+        </w:rPr>
+        <w:t xml:space="preserve">points earned loser = </w:t>
+      </w:r>
+      <w:r>
+        <w:rPr>
+          <w:sz w:val="28"/>
+          <w:szCs w:val="28"/>
+        </w:rPr>
+        <w:t>(ΔCMax</w:t>
+      </w:r>
+      <w:r>
+        <w:rPr>
+          <w:sz w:val="28"/>
+          <w:szCs w:val="28"/>
+        </w:rPr>
+        <w:t xml:space="preserve"> - </w:t>
+      </w:r>
+      <w:r>
+        <w:rPr>
+          <w:sz w:val="28"/>
+          <w:szCs w:val="28"/>
+        </w:rPr>
+        <w:t>MOV + 2</w:t>
+      </w:r>
+      <w:r>
+        <w:rPr>
+          <w:sz w:val="28"/>
+          <w:szCs w:val="28"/>
+        </w:rPr>
+        <w:t>)*</w:t>
+      </w:r>
+      <w:r>
+        <w:rPr>
+          <w:sz w:val="28"/>
+          <w:szCs w:val="28"/>
+        </w:rPr>
+        <w:t>BV</w:t>
+      </w:r>
+    </w:p>
+    <w:p>
+      <w:pPr>
+        <w:rPr>
+          <w:sz w:val="28"/>
+          <w:szCs w:val="28"/>
+        </w:rPr>
+      </w:pPr>
+      <w:r>
+        <w:rPr>
+          <w:sz w:val="28"/>
+          <w:szCs w:val="28"/>
+        </w:rPr>
+        <w:t>If U:</w:t>
+      </w:r>
+    </w:p>
+    <w:p>
+      <w:pPr>
+        <w:rPr>
+          <w:sz w:val="28"/>
+          <w:szCs w:val="28"/>
+        </w:rPr>
+      </w:pPr>
+      <w:r>
+        <w:rPr>
+          <w:sz w:val="28"/>
+          <w:szCs w:val="28"/>
+        </w:rPr>
+        <w:t xml:space="preserve">points earned winner = </w:t>
+      </w:r>
+      <w:r>
+        <w:rPr>
+          <w:sz w:val="28"/>
+          <w:szCs w:val="28"/>
+        </w:rPr>
+        <w:t>-</w:t>
+      </w:r>
+      <w:r>
+        <w:rPr>
+          <w:sz w:val="28"/>
+          <w:szCs w:val="28"/>
+        </w:rPr>
         <w:t>1</w:t>
       </w:r>
       <w:r>
@@ -208,151 +462,21 @@
           <w:sz w:val="28"/>
           <w:szCs w:val="28"/>
         </w:rPr>
-        <w:t xml:space="preserve">, 3V – </w:t>
-      </w:r>
-      <w:r>
-        <w:rPr>
-          <w:sz w:val="28"/>
-          <w:szCs w:val="28"/>
-        </w:rPr>
-        <w:t>0.8</w:t>
-      </w:r>
-      <w:r>
-        <w:rPr>
-          <w:sz w:val="28"/>
-          <w:szCs w:val="28"/>
-        </w:rPr>
-        <w:t>, 1F – 0.</w:t>
-      </w:r>
-      <w:r>
-        <w:rPr>
-          <w:sz w:val="28"/>
-          <w:szCs w:val="28"/>
-        </w:rPr>
-        <w:t>7</w:t>
-      </w:r>
-      <w:r>
-        <w:rPr>
-          <w:sz w:val="28"/>
-          <w:szCs w:val="28"/>
-        </w:rPr>
-        <w:t>)</w:t>
-      </w:r>
-    </w:p>
-    <w:p>
-      <w:pPr>
-        <w:rPr>
-          <w:sz w:val="28"/>
-          <w:szCs w:val="28"/>
-        </w:rPr>
-      </w:pPr>
-      <w:r>
-        <w:rPr>
-          <w:sz w:val="28"/>
-          <w:szCs w:val="28"/>
-        </w:rPr>
-        <w:t>WWA = Weather-Weight Adjustment (Formula yet to be derived)</w:t>
-      </w:r>
-    </w:p>
-    <w:p>
-      <w:pPr>
-        <w:rPr>
-          <w:sz w:val="28"/>
-          <w:szCs w:val="28"/>
-        </w:rPr>
-      </w:pPr>
-    </w:p>
-    <w:p>
-      <w:pPr>
-        <w:rPr>
-          <w:sz w:val="28"/>
-          <w:szCs w:val="28"/>
-        </w:rPr>
-      </w:pPr>
-      <w:r>
-        <w:rPr>
-          <w:sz w:val="28"/>
-          <w:szCs w:val="28"/>
-        </w:rPr>
-        <w:t>If not U:</w:t>
-      </w:r>
-    </w:p>
-    <w:p>
-      <w:pPr>
-        <w:rPr>
-          <w:sz w:val="28"/>
-          <w:szCs w:val="28"/>
-        </w:rPr>
-      </w:pPr>
-      <w:r>
-        <w:rPr>
-          <w:sz w:val="28"/>
-          <w:szCs w:val="28"/>
-        </w:rPr>
-        <w:t xml:space="preserve">points earned </w:t>
-      </w:r>
-      <w:r>
-        <w:rPr>
-          <w:sz w:val="28"/>
-          <w:szCs w:val="28"/>
-        </w:rPr>
-        <w:t xml:space="preserve">winner </w:t>
-      </w:r>
-      <w:r>
-        <w:rPr>
-          <w:sz w:val="28"/>
-          <w:szCs w:val="28"/>
-        </w:rPr>
-        <w:t>=</w:t>
-      </w:r>
-      <w:r>
-        <w:rPr>
-          <w:sz w:val="28"/>
-          <w:szCs w:val="28"/>
-        </w:rPr>
-        <w:t xml:space="preserve"> </w:t>
-      </w:r>
-      <w:r>
-        <w:rPr>
-          <w:sz w:val="28"/>
-          <w:szCs w:val="28"/>
-        </w:rPr>
-        <w:t>(</w:t>
-      </w:r>
-      <w:r>
-        <w:rPr>
-          <w:sz w:val="28"/>
-          <w:szCs w:val="28"/>
-        </w:rPr>
-        <w:t>MOV</w:t>
-      </w:r>
-      <w:r>
-        <w:rPr>
-          <w:sz w:val="28"/>
-          <w:szCs w:val="28"/>
-        </w:rPr>
-        <w:t xml:space="preserve"> - </w:t>
-      </w:r>
-      <w:r>
-        <w:rPr>
-          <w:sz w:val="28"/>
-          <w:szCs w:val="28"/>
-        </w:rPr>
-        <w:t>ΔCMax</w:t>
-      </w:r>
-      <w:r>
-        <w:rPr>
-          <w:sz w:val="28"/>
-          <w:szCs w:val="28"/>
-        </w:rPr>
-        <w:t xml:space="preserve"> + 10)</w:t>
-      </w:r>
-      <w:r>
-        <w:rPr>
-          <w:sz w:val="28"/>
-          <w:szCs w:val="28"/>
-        </w:rPr>
-        <w:t>*BV</w:t>
+        <w:t>*(MOV + ΔCMax</w:t>
+      </w:r>
+      <w:r>
+        <w:rPr>
+          <w:sz w:val="28"/>
+          <w:szCs w:val="28"/>
+        </w:rPr>
+        <w:t xml:space="preserve"> - 5</w:t>
+      </w:r>
+      <w:r>
+        <w:rPr>
+          <w:sz w:val="28"/>
+          <w:szCs w:val="28"/>
+        </w:rPr>
+        <w:t>)*BV</w:t>
       </w:r>
     </w:p>
     <w:p>
@@ -374,143 +498,7 @@
           <w:sz w:val="28"/>
           <w:szCs w:val="28"/>
         </w:rPr>
-        <w:t>(</w:t>
-      </w:r>
-      <w:r>
-        <w:rPr>
-          <w:sz w:val="28"/>
-          <w:szCs w:val="28"/>
-        </w:rPr>
-        <w:t>ΔCMax</w:t>
-      </w:r>
-      <w:r>
-        <w:rPr>
-          <w:sz w:val="28"/>
-          <w:szCs w:val="28"/>
-        </w:rPr>
-        <w:t xml:space="preserve"> - </w:t>
-      </w:r>
-      <w:r>
-        <w:rPr>
-          <w:sz w:val="28"/>
-          <w:szCs w:val="28"/>
-        </w:rPr>
-        <w:t>MOV + 2</w:t>
-      </w:r>
-      <w:r>
-        <w:rPr>
-          <w:sz w:val="28"/>
-          <w:szCs w:val="28"/>
-        </w:rPr>
-        <w:t>)*</w:t>
-      </w:r>
-      <w:r>
-        <w:rPr>
-          <w:sz w:val="28"/>
-          <w:szCs w:val="28"/>
-        </w:rPr>
-        <w:t>BV</w:t>
-      </w:r>
-    </w:p>
-    <w:p>
-      <w:pPr>
-        <w:rPr>
-          <w:sz w:val="28"/>
-          <w:szCs w:val="28"/>
-        </w:rPr>
-      </w:pPr>
-      <w:r>
-        <w:rPr>
-          <w:sz w:val="28"/>
-          <w:szCs w:val="28"/>
-        </w:rPr>
-        <w:t>If U:</w:t>
-      </w:r>
-    </w:p>
-    <w:p>
-      <w:pPr>
-        <w:rPr>
-          <w:sz w:val="28"/>
-          <w:szCs w:val="28"/>
-        </w:rPr>
-      </w:pPr>
-      <w:r>
-        <w:rPr>
-          <w:sz w:val="28"/>
-          <w:szCs w:val="28"/>
-        </w:rPr>
-        <w:t xml:space="preserve">points earned winner = </w:t>
-      </w:r>
-      <w:r>
-        <w:rPr>
-          <w:sz w:val="28"/>
-          <w:szCs w:val="28"/>
-        </w:rPr>
-        <w:t>-</w:t>
-      </w:r>
-      <w:r>
-        <w:rPr>
-          <w:sz w:val="28"/>
-          <w:szCs w:val="28"/>
-        </w:rPr>
-        <w:t>1</w:t>
-      </w:r>
-      <w:r>
-        <w:rPr>
-          <w:sz w:val="28"/>
-          <w:szCs w:val="28"/>
-        </w:rPr>
-        <w:t xml:space="preserve">*(MOV + </w:t>
-      </w:r>
-      <w:r>
-        <w:rPr>
-          <w:sz w:val="28"/>
-          <w:szCs w:val="28"/>
-        </w:rPr>
-        <w:t>ΔCMax</w:t>
-      </w:r>
-      <w:r>
-        <w:rPr>
-          <w:sz w:val="28"/>
-          <w:szCs w:val="28"/>
-        </w:rPr>
-        <w:t xml:space="preserve"> - 5</w:t>
-      </w:r>
-      <w:r>
-        <w:rPr>
-          <w:sz w:val="28"/>
-          <w:szCs w:val="28"/>
-        </w:rPr>
-        <w:t>)*BV</w:t>
-      </w:r>
-    </w:p>
-    <w:p>
-      <w:pPr>
-        <w:rPr>
-          <w:sz w:val="28"/>
-          <w:szCs w:val="28"/>
-        </w:rPr>
-      </w:pPr>
-      <w:r>
-        <w:rPr>
-          <w:sz w:val="28"/>
-          <w:szCs w:val="28"/>
-        </w:rPr>
-        <w:t xml:space="preserve">points earned loser = </w:t>
-      </w:r>
-      <w:r>
-        <w:rPr>
-          <w:sz w:val="28"/>
-          <w:szCs w:val="28"/>
-        </w:rPr>
-        <w:t xml:space="preserve">(MOV + </w:t>
-      </w:r>
-      <w:r>
-        <w:rPr>
-          <w:sz w:val="28"/>
-          <w:szCs w:val="28"/>
-        </w:rPr>
-        <w:t>ΔCMax</w:t>
+        <w:t>(MOV + ΔCMax</w:t>
       </w:r>
       <w:r>
         <w:rPr>
@@ -819,8 +807,6 @@
         </w:rPr>
         <w:t>12.8</w:t>
       </w:r>
-      <w:bookmarkStart w:id="0" w:name="_GoBack"/>
-      <w:bookmarkEnd w:id="0"/>
     </w:p>
     <w:p>
       <w:pPr>

</xml_diff>